<commit_message>
Update to report regarding color schema
</commit_message>
<xml_diff>
--- a/Group17-Task5.docx
+++ b/Group17-Task5.docx
@@ -31,7 +31,7 @@
                     <pic:cNvPicPr/>
                   </pic:nvPicPr>
                   <pic:blipFill>
-                    <a:blip r:embed="rId6"/>
+                    <a:blip r:embed="rId8"/>
                     <a:stretch>
                       <a:fillRect/>
                     </a:stretch>
@@ -421,6 +421,7 @@
           <w:lang w:val="en-GB"/>
         </w:rPr>
       </w:pPr>
+      <w:proofErr w:type="spellStart"/>
       <w:r>
         <w:rPr>
           <w:rFonts w:ascii="Times New Roman" w:eastAsia="Cambria" w:hAnsi="Times New Roman" w:cs="Times New Roman"/>
@@ -428,7 +429,37 @@
           <w:szCs w:val="36"/>
           <w:lang w:val="en-GB"/>
         </w:rPr>
-        <w:t>Dr. Nkemini Valery</w:t>
+        <w:t>Dr.</w:t>
+      </w:r>
+      <w:proofErr w:type="spellEnd"/>
+      <w:r>
+        <w:rPr>
+          <w:rFonts w:ascii="Times New Roman" w:eastAsia="Cambria" w:hAnsi="Times New Roman" w:cs="Times New Roman"/>
+          <w:sz w:val="28"/>
+          <w:szCs w:val="36"/>
+          <w:lang w:val="en-GB"/>
+        </w:rPr>
+        <w:t xml:space="preserve"> </w:t>
+      </w:r>
+      <w:proofErr w:type="spellStart"/>
+      <w:r>
+        <w:rPr>
+          <w:rFonts w:ascii="Times New Roman" w:eastAsia="Cambria" w:hAnsi="Times New Roman" w:cs="Times New Roman"/>
+          <w:sz w:val="28"/>
+          <w:szCs w:val="36"/>
+          <w:lang w:val="en-GB"/>
+        </w:rPr>
+        <w:t>Nkemini</w:t>
+      </w:r>
+      <w:proofErr w:type="spellEnd"/>
+      <w:r>
+        <w:rPr>
+          <w:rFonts w:ascii="Times New Roman" w:eastAsia="Cambria" w:hAnsi="Times New Roman" w:cs="Times New Roman"/>
+          <w:sz w:val="28"/>
+          <w:szCs w:val="36"/>
+          <w:lang w:val="en-GB"/>
+        </w:rPr>
+        <w:t xml:space="preserve"> Valery</w:t>
       </w:r>
     </w:p>
     <w:p>
@@ -474,7 +505,7 @@
           <w:lang w:val="en-GB"/>
         </w:rPr>
         <w:sectPr>
-          <w:footerReference w:type="default" r:id="rId7"/>
+          <w:footerReference w:type="default" r:id="rId9"/>
           <w:pgSz w:w="12240" w:h="15840" w:code="1"/>
           <w:pgMar w:top="1440" w:right="1450" w:bottom="804" w:left="1440" w:header="720" w:footer="720" w:gutter="0"/>
           <w:pgNumType w:fmt="lowerRoman" w:start="1"/>
@@ -871,9 +902,12 @@
     <w:sdt>
       <w:sdtPr>
         <w:rPr>
+          <w:rFonts w:asciiTheme="minorHAnsi" w:eastAsiaTheme="minorHAnsi" w:hAnsiTheme="minorHAnsi" w:cstheme="minorBidi"/>
           <w:b/>
           <w:bCs/>
           <w:color w:val="auto"/>
+          <w:sz w:val="22"/>
+          <w:szCs w:val="22"/>
         </w:rPr>
         <w:id w:val="372901274"/>
         <w:docPartObj>
@@ -883,10 +917,7 @@
       </w:sdtPr>
       <w:sdtEndPr>
         <w:rPr>
-          <w:rFonts w:asciiTheme="minorHAnsi" w:eastAsiaTheme="minorHAnsi" w:hAnsiTheme="minorHAnsi" w:cstheme="minorBidi"/>
           <w:noProof/>
-          <w:sz w:val="22"/>
-          <w:szCs w:val="22"/>
         </w:rPr>
       </w:sdtEndPr>
       <w:sdtContent>
@@ -3577,6 +3608,7 @@
       <w:r>
         <w:rPr>
           <w:rFonts w:ascii="Times New Roman" w:hAnsi="Times New Roman" w:cs="Times New Roman"/>
+          <w:noProof/>
           <w:lang w:val="en-GB"/>
         </w:rPr>
         <w:drawing>
@@ -3595,7 +3627,7 @@
                     <pic:cNvPicPr/>
                   </pic:nvPicPr>
                   <pic:blipFill>
-                    <a:blip r:embed="rId8">
+                    <a:blip r:embed="rId10">
                       <a:extLst>
                         <a:ext uri="{28A0092B-C50C-407E-A947-70E740481C1C}">
                           <a14:useLocalDpi xmlns:a14="http://schemas.microsoft.com/office/drawing/2010/main" val="0"/>
@@ -3781,6 +3813,7 @@
       </w:pPr>
       <w:r>
         <w:rPr>
+          <w:noProof/>
           <w:lang w:val="en-GB"/>
         </w:rPr>
         <w:lastRenderedPageBreak/>
@@ -3800,7 +3833,7 @@
                     <pic:cNvPicPr/>
                   </pic:nvPicPr>
                   <pic:blipFill>
-                    <a:blip r:embed="rId9" cstate="print">
+                    <a:blip r:embed="rId11" cstate="print">
                       <a:extLst>
                         <a:ext uri="{28A0092B-C50C-407E-A947-70E740481C1C}">
                           <a14:useLocalDpi xmlns:a14="http://schemas.microsoft.com/office/drawing/2010/main" val="0"/>
@@ -3839,14 +3872,27 @@
       <w:r>
         <w:t xml:space="preserve">Figure </w:t>
       </w:r>
-      <w:fldSimple w:instr=" SEQ Figure \* ARABIC ">
-        <w:r>
-          <w:rPr>
-            <w:noProof/>
-          </w:rPr>
-          <w:t>1</w:t>
-        </w:r>
-      </w:fldSimple>
+      <w:r>
+        <w:fldChar w:fldCharType="begin"/>
+      </w:r>
+      <w:r>
+        <w:instrText xml:space="preserve"> SEQ Figure \* ARABIC </w:instrText>
+      </w:r>
+      <w:r>
+        <w:fldChar w:fldCharType="separate"/>
+      </w:r>
+      <w:r>
+        <w:rPr>
+          <w:noProof/>
+        </w:rPr>
+        <w:t>1</w:t>
+      </w:r>
+      <w:r>
+        <w:rPr>
+          <w:noProof/>
+        </w:rPr>
+        <w:fldChar w:fldCharType="end"/>
+      </w:r>
       <w:r>
         <w:t>: Admin Dashboard</w:t>
       </w:r>
@@ -4744,20 +4790,24 @@
     <w:p>
       <w:pPr>
         <w:spacing w:line="360" w:lineRule="auto"/>
+        <w:ind w:left="360"/>
         <w:jc w:val="center"/>
         <w:rPr>
+          <w:rFonts w:ascii="Times New Roman" w:hAnsi="Times New Roman" w:cs="Times New Roman"/>
+          <w:sz w:val="24"/>
+          <w:szCs w:val="24"/>
+          <w:lang w:val="en-GB"/>
+        </w:rPr>
+      </w:pPr>
+      <w:r>
+        <w:rPr>
           <w:noProof/>
         </w:rPr>
-      </w:pPr>
-      <w:r>
-        <w:rPr>
-          <w:noProof/>
-        </w:rPr>
         <w:drawing>
-          <wp:inline distT="0" distB="0" distL="0" distR="0" wp14:anchorId="42BE9886" wp14:editId="1BCA4A6C">
-            <wp:extent cx="2512322" cy="4455840"/>
-            <wp:effectExtent l="0" t="0" r="2540" b="1905"/>
-            <wp:docPr id="5" name="Picture 5"/>
+          <wp:inline distT="0" distB="0" distL="0" distR="0" wp14:anchorId="17205FB0" wp14:editId="4FA6F588">
+            <wp:extent cx="2360295" cy="5050155"/>
+            <wp:effectExtent l="0" t="0" r="1905" b="0"/>
+            <wp:docPr id="28" name="Picture 28"/>
             <wp:cNvGraphicFramePr>
               <a:graphicFrameLocks xmlns:a="http://schemas.openxmlformats.org/drawingml/2006/main" noChangeAspect="1"/>
             </wp:cNvGraphicFramePr>
@@ -4765,30 +4815,36 @@
               <a:graphicData uri="http://schemas.openxmlformats.org/drawingml/2006/picture">
                 <pic:pic xmlns:pic="http://schemas.openxmlformats.org/drawingml/2006/picture">
                   <pic:nvPicPr>
-                    <pic:cNvPr id="1" name=""/>
-                    <pic:cNvPicPr/>
+                    <pic:cNvPr id="0" name="Picture 26"/>
+                    <pic:cNvPicPr>
+                      <a:picLocks noChangeAspect="1" noChangeArrowheads="1"/>
+                    </pic:cNvPicPr>
                   </pic:nvPicPr>
-                  <pic:blipFill rotWithShape="1">
-                    <a:blip r:embed="rId10"/>
-                    <a:srcRect t="7428"/>
-                    <a:stretch/>
+                  <pic:blipFill>
+                    <a:blip r:embed="rId12">
+                      <a:extLst>
+                        <a:ext uri="{28A0092B-C50C-407E-A947-70E740481C1C}">
+                          <a14:useLocalDpi xmlns:a14="http://schemas.microsoft.com/office/drawing/2010/main" val="0"/>
+                        </a:ext>
+                      </a:extLst>
+                    </a:blip>
+                    <a:srcRect/>
+                    <a:stretch>
+                      <a:fillRect/>
+                    </a:stretch>
                   </pic:blipFill>
                   <pic:spPr bwMode="auto">
                     <a:xfrm>
                       <a:off x="0" y="0"/>
-                      <a:ext cx="2550558" cy="4523655"/>
+                      <a:ext cx="2360295" cy="5050155"/>
                     </a:xfrm>
                     <a:prstGeom prst="rect">
                       <a:avLst/>
                     </a:prstGeom>
+                    <a:noFill/>
                     <a:ln>
                       <a:noFill/>
                     </a:ln>
-                    <a:extLst>
-                      <a:ext uri="{53640926-AAD7-44D8-BBD7-CCE9431645EC}">
-                        <a14:shadowObscured xmlns:a14="http://schemas.microsoft.com/office/drawing/2010/main"/>
-                      </a:ext>
-                    </a:extLst>
                   </pic:spPr>
                 </pic:pic>
               </a:graphicData>
@@ -4796,50 +4852,15 @@
           </wp:inline>
         </w:drawing>
       </w:r>
-    </w:p>
-    <w:p>
-      <w:pPr>
-        <w:keepNext/>
-        <w:spacing w:line="360" w:lineRule="auto"/>
-        <w:jc w:val="center"/>
-      </w:pPr>
-    </w:p>
-    <w:p>
-      <w:pPr>
-        <w:pStyle w:val="Caption"/>
-        <w:jc w:val="center"/>
-      </w:pPr>
-      <w:r>
-        <w:t xml:space="preserve">Figure </w:t>
-      </w:r>
-      <w:fldSimple w:instr=" SEQ Figure \* ARABIC ">
-        <w:r>
-          <w:rPr>
-            <w:noProof/>
-          </w:rPr>
-          <w:t>2</w:t>
-        </w:r>
-      </w:fldSimple>
-      <w:r>
-        <w:t>: Login Screen</w:t>
-      </w:r>
-    </w:p>
-    <w:p>
-      <w:pPr>
-        <w:keepNext/>
-        <w:spacing w:line="360" w:lineRule="auto"/>
-        <w:jc w:val="center"/>
-      </w:pPr>
       <w:r>
         <w:rPr>
           <w:noProof/>
         </w:rPr>
-        <w:lastRenderedPageBreak/>
         <w:drawing>
-          <wp:inline distT="0" distB="0" distL="0" distR="0" wp14:anchorId="49ABC717" wp14:editId="5E018EE0">
-            <wp:extent cx="3260662" cy="5884182"/>
-            <wp:effectExtent l="0" t="0" r="0" b="2540"/>
-            <wp:docPr id="6" name="Picture 6"/>
+          <wp:inline distT="0" distB="0" distL="0" distR="0" wp14:anchorId="50038E2C" wp14:editId="73E9EC8F">
+            <wp:extent cx="2339340" cy="5060950"/>
+            <wp:effectExtent l="0" t="0" r="3810" b="6350"/>
+            <wp:docPr id="27" name="Picture 27"/>
             <wp:cNvGraphicFramePr>
               <a:graphicFrameLocks xmlns:a="http://schemas.openxmlformats.org/drawingml/2006/main" noChangeAspect="1"/>
             </wp:cNvGraphicFramePr>
@@ -4847,23 +4868,36 @@
               <a:graphicData uri="http://schemas.openxmlformats.org/drawingml/2006/picture">
                 <pic:pic xmlns:pic="http://schemas.openxmlformats.org/drawingml/2006/picture">
                   <pic:nvPicPr>
-                    <pic:cNvPr id="1" name=""/>
-                    <pic:cNvPicPr/>
+                    <pic:cNvPr id="0" name="Picture 25"/>
+                    <pic:cNvPicPr>
+                      <a:picLocks noChangeAspect="1" noChangeArrowheads="1"/>
+                    </pic:cNvPicPr>
                   </pic:nvPicPr>
                   <pic:blipFill>
-                    <a:blip r:embed="rId11"/>
+                    <a:blip r:embed="rId13">
+                      <a:extLst>
+                        <a:ext uri="{28A0092B-C50C-407E-A947-70E740481C1C}">
+                          <a14:useLocalDpi xmlns:a14="http://schemas.microsoft.com/office/drawing/2010/main" val="0"/>
+                        </a:ext>
+                      </a:extLst>
+                    </a:blip>
+                    <a:srcRect/>
                     <a:stretch>
                       <a:fillRect/>
                     </a:stretch>
                   </pic:blipFill>
-                  <pic:spPr>
+                  <pic:spPr bwMode="auto">
                     <a:xfrm>
                       <a:off x="0" y="0"/>
-                      <a:ext cx="3299121" cy="5953586"/>
+                      <a:ext cx="2339340" cy="5060950"/>
                     </a:xfrm>
                     <a:prstGeom prst="rect">
                       <a:avLst/>
                     </a:prstGeom>
+                    <a:noFill/>
+                    <a:ln>
+                      <a:noFill/>
+                    </a:ln>
                   </pic:spPr>
                 </pic:pic>
               </a:graphicData>
@@ -4874,27 +4908,6 @@
     </w:p>
     <w:p>
       <w:pPr>
-        <w:pStyle w:val="Caption"/>
-        <w:jc w:val="center"/>
-      </w:pPr>
-      <w:r>
-        <w:t xml:space="preserve">Figure </w:t>
-      </w:r>
-      <w:fldSimple w:instr=" SEQ Figure \* ARABIC ">
-        <w:r>
-          <w:rPr>
-            <w:noProof/>
-          </w:rPr>
-          <w:t>3</w:t>
-        </w:r>
-      </w:fldSimple>
-      <w:r>
-        <w:t>: Home Page</w:t>
-      </w:r>
-    </w:p>
-    <w:p>
-      <w:pPr>
-        <w:keepNext/>
         <w:spacing w:line="360" w:lineRule="auto"/>
         <w:jc w:val="center"/>
       </w:pPr>
@@ -4904,10 +4917,10 @@
         </w:rPr>
         <w:lastRenderedPageBreak/>
         <w:drawing>
-          <wp:inline distT="0" distB="0" distL="0" distR="0" wp14:anchorId="52BCCB16" wp14:editId="2F156C5A">
-            <wp:extent cx="2948396" cy="5194647"/>
-            <wp:effectExtent l="0" t="0" r="4445" b="6350"/>
-            <wp:docPr id="4" name="Picture 4"/>
+          <wp:inline distT="0" distB="0" distL="0" distR="0" wp14:anchorId="2AD75DCD" wp14:editId="6F80A82F">
+            <wp:extent cx="2428875" cy="4981575"/>
+            <wp:effectExtent l="0" t="0" r="9525" b="9525"/>
+            <wp:docPr id="16" name="Picture 16"/>
             <wp:cNvGraphicFramePr>
               <a:graphicFrameLocks xmlns:a="http://schemas.openxmlformats.org/drawingml/2006/main" noChangeAspect="1"/>
             </wp:cNvGraphicFramePr>
@@ -4915,30 +4928,36 @@
               <a:graphicData uri="http://schemas.openxmlformats.org/drawingml/2006/picture">
                 <pic:pic xmlns:pic="http://schemas.openxmlformats.org/drawingml/2006/picture">
                   <pic:nvPicPr>
-                    <pic:cNvPr id="1" name=""/>
-                    <pic:cNvPicPr/>
+                    <pic:cNvPr id="0" name="Picture 2"/>
+                    <pic:cNvPicPr>
+                      <a:picLocks noChangeAspect="1" noChangeArrowheads="1"/>
+                    </pic:cNvPicPr>
                   </pic:nvPicPr>
-                  <pic:blipFill rotWithShape="1">
-                    <a:blip r:embed="rId12"/>
-                    <a:srcRect t="7382"/>
-                    <a:stretch/>
+                  <pic:blipFill>
+                    <a:blip r:embed="rId14">
+                      <a:extLst>
+                        <a:ext uri="{28A0092B-C50C-407E-A947-70E740481C1C}">
+                          <a14:useLocalDpi xmlns:a14="http://schemas.microsoft.com/office/drawing/2010/main" val="0"/>
+                        </a:ext>
+                      </a:extLst>
+                    </a:blip>
+                    <a:srcRect/>
+                    <a:stretch>
+                      <a:fillRect/>
+                    </a:stretch>
                   </pic:blipFill>
                   <pic:spPr bwMode="auto">
                     <a:xfrm>
                       <a:off x="0" y="0"/>
-                      <a:ext cx="2969782" cy="5232327"/>
+                      <a:ext cx="2428875" cy="4981575"/>
                     </a:xfrm>
                     <a:prstGeom prst="rect">
                       <a:avLst/>
                     </a:prstGeom>
+                    <a:noFill/>
                     <a:ln>
                       <a:noFill/>
                     </a:ln>
-                    <a:extLst>
-                      <a:ext uri="{53640926-AAD7-44D8-BBD7-CCE9431645EC}">
-                        <a14:shadowObscured xmlns:a14="http://schemas.microsoft.com/office/drawing/2010/main"/>
-                      </a:ext>
-                    </a:extLst>
                   </pic:spPr>
                 </pic:pic>
               </a:graphicData>
@@ -4946,43 +4965,15 @@
           </wp:inline>
         </w:drawing>
       </w:r>
-    </w:p>
-    <w:p>
-      <w:pPr>
-        <w:pStyle w:val="Caption"/>
-        <w:jc w:val="center"/>
-      </w:pPr>
-      <w:r>
-        <w:t xml:space="preserve">Figure </w:t>
-      </w:r>
-      <w:fldSimple w:instr=" SEQ Figure \* ARABIC ">
-        <w:r>
-          <w:rPr>
-            <w:noProof/>
-          </w:rPr>
-          <w:t>4</w:t>
-        </w:r>
-      </w:fldSimple>
-      <w:r>
-        <w:t>: User Profile</w:t>
-      </w:r>
-    </w:p>
-    <w:p>
-      <w:pPr>
-        <w:keepNext/>
-        <w:spacing w:line="360" w:lineRule="auto"/>
-        <w:jc w:val="center"/>
-      </w:pPr>
       <w:r>
         <w:rPr>
           <w:noProof/>
         </w:rPr>
-        <w:lastRenderedPageBreak/>
         <w:drawing>
-          <wp:inline distT="0" distB="0" distL="0" distR="0" wp14:anchorId="59950165" wp14:editId="44636DE9">
-            <wp:extent cx="3070551" cy="5459537"/>
-            <wp:effectExtent l="0" t="0" r="0" b="8255"/>
-            <wp:docPr id="7" name="Picture 7"/>
+          <wp:inline distT="0" distB="0" distL="0" distR="0" wp14:anchorId="23364715" wp14:editId="5AF8214D">
+            <wp:extent cx="2447925" cy="5057775"/>
+            <wp:effectExtent l="0" t="0" r="9525" b="9525"/>
+            <wp:docPr id="15" name="Picture 15"/>
             <wp:cNvGraphicFramePr>
               <a:graphicFrameLocks xmlns:a="http://schemas.openxmlformats.org/drawingml/2006/main" noChangeAspect="1"/>
             </wp:cNvGraphicFramePr>
@@ -4990,23 +4981,36 @@
               <a:graphicData uri="http://schemas.openxmlformats.org/drawingml/2006/picture">
                 <pic:pic xmlns:pic="http://schemas.openxmlformats.org/drawingml/2006/picture">
                   <pic:nvPicPr>
-                    <pic:cNvPr id="1" name=""/>
-                    <pic:cNvPicPr/>
+                    <pic:cNvPr id="0" name="Picture 1"/>
+                    <pic:cNvPicPr>
+                      <a:picLocks noChangeAspect="1" noChangeArrowheads="1"/>
+                    </pic:cNvPicPr>
                   </pic:nvPicPr>
                   <pic:blipFill>
-                    <a:blip r:embed="rId13"/>
+                    <a:blip r:embed="rId15">
+                      <a:extLst>
+                        <a:ext uri="{28A0092B-C50C-407E-A947-70E740481C1C}">
+                          <a14:useLocalDpi xmlns:a14="http://schemas.microsoft.com/office/drawing/2010/main" val="0"/>
+                        </a:ext>
+                      </a:extLst>
+                    </a:blip>
+                    <a:srcRect/>
                     <a:stretch>
                       <a:fillRect/>
                     </a:stretch>
                   </pic:blipFill>
-                  <pic:spPr>
+                  <pic:spPr bwMode="auto">
                     <a:xfrm>
                       <a:off x="0" y="0"/>
-                      <a:ext cx="3085702" cy="5486475"/>
+                      <a:ext cx="2447925" cy="5057775"/>
                     </a:xfrm>
                     <a:prstGeom prst="rect">
                       <a:avLst/>
                     </a:prstGeom>
+                    <a:noFill/>
+                    <a:ln>
+                      <a:noFill/>
+                    </a:ln>
                   </pic:spPr>
                 </pic:pic>
               </a:graphicData>
@@ -5017,27 +5021,6 @@
     </w:p>
     <w:p>
       <w:pPr>
-        <w:pStyle w:val="Caption"/>
-        <w:jc w:val="center"/>
-      </w:pPr>
-      <w:r>
-        <w:t xml:space="preserve">Figure </w:t>
-      </w:r>
-      <w:fldSimple w:instr=" SEQ Figure \* ARABIC ">
-        <w:r>
-          <w:rPr>
-            <w:noProof/>
-          </w:rPr>
-          <w:t>5</w:t>
-        </w:r>
-      </w:fldSimple>
-      <w:r>
-        <w:t>: Search/Find Screen</w:t>
-      </w:r>
-    </w:p>
-    <w:p>
-      <w:pPr>
-        <w:keepNext/>
         <w:spacing w:line="360" w:lineRule="auto"/>
         <w:jc w:val="center"/>
       </w:pPr>
@@ -5047,10 +5030,10 @@
         </w:rPr>
         <w:lastRenderedPageBreak/>
         <w:drawing>
-          <wp:inline distT="0" distB="0" distL="0" distR="0" wp14:anchorId="39D5CBF3" wp14:editId="59FE0AFC">
-            <wp:extent cx="2943225" cy="5119911"/>
-            <wp:effectExtent l="0" t="0" r="0" b="5080"/>
-            <wp:docPr id="1" name="Picture 1"/>
+          <wp:inline distT="0" distB="0" distL="0" distR="0" wp14:anchorId="19B0A905" wp14:editId="0A4E7E72">
+            <wp:extent cx="2456180" cy="5018405"/>
+            <wp:effectExtent l="0" t="0" r="1270" b="0"/>
+            <wp:docPr id="26" name="Picture 26"/>
             <wp:cNvGraphicFramePr>
               <a:graphicFrameLocks xmlns:a="http://schemas.openxmlformats.org/drawingml/2006/main" noChangeAspect="1"/>
             </wp:cNvGraphicFramePr>
@@ -5058,30 +5041,36 @@
               <a:graphicData uri="http://schemas.openxmlformats.org/drawingml/2006/picture">
                 <pic:pic xmlns:pic="http://schemas.openxmlformats.org/drawingml/2006/picture">
                   <pic:nvPicPr>
-                    <pic:cNvPr id="1" name=""/>
-                    <pic:cNvPicPr/>
+                    <pic:cNvPr id="0" name="Picture 22"/>
+                    <pic:cNvPicPr>
+                      <a:picLocks noChangeAspect="1" noChangeArrowheads="1"/>
+                    </pic:cNvPicPr>
                   </pic:nvPicPr>
-                  <pic:blipFill rotWithShape="1">
-                    <a:blip r:embed="rId14"/>
-                    <a:srcRect t="6396"/>
-                    <a:stretch/>
+                  <pic:blipFill>
+                    <a:blip r:embed="rId16">
+                      <a:extLst>
+                        <a:ext uri="{28A0092B-C50C-407E-A947-70E740481C1C}">
+                          <a14:useLocalDpi xmlns:a14="http://schemas.microsoft.com/office/drawing/2010/main" val="0"/>
+                        </a:ext>
+                      </a:extLst>
+                    </a:blip>
+                    <a:srcRect/>
+                    <a:stretch>
+                      <a:fillRect/>
+                    </a:stretch>
                   </pic:blipFill>
                   <pic:spPr bwMode="auto">
                     <a:xfrm>
                       <a:off x="0" y="0"/>
-                      <a:ext cx="2957685" cy="5145065"/>
+                      <a:ext cx="2456180" cy="5018405"/>
                     </a:xfrm>
                     <a:prstGeom prst="rect">
                       <a:avLst/>
                     </a:prstGeom>
+                    <a:noFill/>
                     <a:ln>
                       <a:noFill/>
                     </a:ln>
-                    <a:extLst>
-                      <a:ext uri="{53640926-AAD7-44D8-BBD7-CCE9431645EC}">
-                        <a14:shadowObscured xmlns:a14="http://schemas.microsoft.com/office/drawing/2010/main"/>
-                      </a:ext>
-                    </a:extLst>
                   </pic:spPr>
                 </pic:pic>
               </a:graphicData>
@@ -5089,46 +5078,15 @@
           </wp:inline>
         </w:drawing>
       </w:r>
-    </w:p>
-    <w:p>
-      <w:pPr>
-        <w:pStyle w:val="Caption"/>
-        <w:jc w:val="center"/>
+      <w:r>
         <w:rPr>
           <w:noProof/>
         </w:rPr>
-      </w:pPr>
-      <w:r>
-        <w:t xml:space="preserve">Figure </w:t>
-      </w:r>
-      <w:fldSimple w:instr=" SEQ Figure \* ARABIC ">
-        <w:r>
-          <w:rPr>
-            <w:noProof/>
-          </w:rPr>
-          <w:t>6</w:t>
-        </w:r>
-      </w:fldSimple>
-      <w:r>
-        <w:t>: Declare Lost Item</w:t>
-      </w:r>
-    </w:p>
-    <w:p>
-      <w:pPr>
-        <w:keepNext/>
-        <w:spacing w:line="360" w:lineRule="auto"/>
-        <w:jc w:val="center"/>
-      </w:pPr>
-      <w:r>
-        <w:rPr>
-          <w:noProof/>
-        </w:rPr>
-        <w:lastRenderedPageBreak/>
         <w:drawing>
-          <wp:inline distT="0" distB="0" distL="0" distR="0" wp14:anchorId="36BB9636" wp14:editId="369902A5">
-            <wp:extent cx="2952992" cy="5240048"/>
-            <wp:effectExtent l="0" t="0" r="0" b="0"/>
-            <wp:docPr id="8" name="Picture 8"/>
+          <wp:inline distT="0" distB="0" distL="0" distR="0" wp14:anchorId="2950E5A2" wp14:editId="104FED48">
+            <wp:extent cx="2381885" cy="5039995"/>
+            <wp:effectExtent l="0" t="0" r="0" b="8255"/>
+            <wp:docPr id="25" name="Picture 25"/>
             <wp:cNvGraphicFramePr>
               <a:graphicFrameLocks xmlns:a="http://schemas.openxmlformats.org/drawingml/2006/main" noChangeAspect="1"/>
             </wp:cNvGraphicFramePr>
@@ -5136,23 +5094,36 @@
               <a:graphicData uri="http://schemas.openxmlformats.org/drawingml/2006/picture">
                 <pic:pic xmlns:pic="http://schemas.openxmlformats.org/drawingml/2006/picture">
                   <pic:nvPicPr>
-                    <pic:cNvPr id="1" name=""/>
-                    <pic:cNvPicPr/>
+                    <pic:cNvPr id="0" name="Picture 21"/>
+                    <pic:cNvPicPr>
+                      <a:picLocks noChangeAspect="1" noChangeArrowheads="1"/>
+                    </pic:cNvPicPr>
                   </pic:nvPicPr>
                   <pic:blipFill>
-                    <a:blip r:embed="rId15"/>
+                    <a:blip r:embed="rId17">
+                      <a:extLst>
+                        <a:ext uri="{28A0092B-C50C-407E-A947-70E740481C1C}">
+                          <a14:useLocalDpi xmlns:a14="http://schemas.microsoft.com/office/drawing/2010/main" val="0"/>
+                        </a:ext>
+                      </a:extLst>
+                    </a:blip>
+                    <a:srcRect/>
                     <a:stretch>
                       <a:fillRect/>
                     </a:stretch>
                   </pic:blipFill>
-                  <pic:spPr>
+                  <pic:spPr bwMode="auto">
                     <a:xfrm>
                       <a:off x="0" y="0"/>
-                      <a:ext cx="2966791" cy="5264534"/>
+                      <a:ext cx="2381885" cy="5039995"/>
                     </a:xfrm>
                     <a:prstGeom prst="rect">
                       <a:avLst/>
                     </a:prstGeom>
+                    <a:noFill/>
+                    <a:ln>
+                      <a:noFill/>
+                    </a:ln>
                   </pic:spPr>
                 </pic:pic>
               </a:graphicData>
@@ -5163,262 +5134,600 @@
     </w:p>
     <w:p>
       <w:pPr>
-        <w:pStyle w:val="Caption"/>
+        <w:keepNext/>
+        <w:spacing w:line="360" w:lineRule="auto"/>
         <w:jc w:val="center"/>
-        <w:rPr>
-          <w:rFonts w:ascii="Times New Roman" w:hAnsi="Times New Roman" w:cs="Times New Roman"/>
-          <w:sz w:val="24"/>
-          <w:szCs w:val="24"/>
-          <w:lang w:val="en-GB"/>
-        </w:rPr>
-      </w:pPr>
-      <w:r>
-        <w:t xml:space="preserve">Figure </w:t>
-      </w:r>
-      <w:fldSimple w:instr=" SEQ Figure \* ARABIC ">
-        <w:r>
-          <w:rPr>
-            <w:noProof/>
-          </w:rPr>
-          <w:t>7</w:t>
-        </w:r>
-      </w:fldSimple>
-      <w:r>
-        <w:t>: Upload Found Item</w:t>
-      </w:r>
-    </w:p>
-    <w:p>
-      <w:pPr>
-        <w:spacing w:line="360" w:lineRule="auto"/>
-        <w:rPr>
-          <w:rFonts w:ascii="Times New Roman" w:hAnsi="Times New Roman" w:cs="Times New Roman"/>
-          <w:lang w:val="en-GB"/>
-        </w:rPr>
-      </w:pPr>
-    </w:p>
-    <w:p>
-      <w:pPr>
-        <w:spacing w:line="360" w:lineRule="auto"/>
-        <w:rPr>
-          <w:rFonts w:ascii="Times New Roman" w:hAnsi="Times New Roman" w:cs="Times New Roman"/>
-          <w:lang w:val="en-GB"/>
-        </w:rPr>
-      </w:pPr>
-    </w:p>
-    <w:p>
-      <w:pPr>
-        <w:spacing w:line="360" w:lineRule="auto"/>
-        <w:rPr>
-          <w:rFonts w:ascii="Times New Roman" w:hAnsi="Times New Roman" w:cs="Times New Roman"/>
-          <w:lang w:val="en-GB"/>
-        </w:rPr>
-      </w:pPr>
-    </w:p>
-    <w:p>
-      <w:pPr>
-        <w:spacing w:line="360" w:lineRule="auto"/>
-        <w:rPr>
-          <w:rFonts w:ascii="Times New Roman" w:hAnsi="Times New Roman" w:cs="Times New Roman"/>
-          <w:lang w:val="en-GB"/>
-        </w:rPr>
-      </w:pPr>
-    </w:p>
-    <w:p>
-      <w:pPr>
-        <w:spacing w:line="360" w:lineRule="auto"/>
-        <w:rPr>
-          <w:rFonts w:ascii="Times New Roman" w:hAnsi="Times New Roman" w:cs="Times New Roman"/>
-          <w:lang w:val="en-GB"/>
-        </w:rPr>
-      </w:pPr>
-    </w:p>
-    <w:p>
-      <w:pPr>
-        <w:spacing w:line="360" w:lineRule="auto"/>
-        <w:rPr>
-          <w:rFonts w:ascii="Times New Roman" w:hAnsi="Times New Roman" w:cs="Times New Roman"/>
-          <w:lang w:val="en-GB"/>
-        </w:rPr>
-      </w:pPr>
-    </w:p>
-    <w:p>
-      <w:pPr>
-        <w:spacing w:line="360" w:lineRule="auto"/>
-        <w:rPr>
-          <w:rFonts w:ascii="Times New Roman" w:hAnsi="Times New Roman" w:cs="Times New Roman"/>
-          <w:lang w:val="en-GB"/>
-        </w:rPr>
-      </w:pPr>
-    </w:p>
-    <w:p>
-      <w:pPr>
-        <w:spacing w:line="360" w:lineRule="auto"/>
-        <w:rPr>
-          <w:rFonts w:ascii="Times New Roman" w:hAnsi="Times New Roman" w:cs="Times New Roman"/>
-          <w:lang w:val="en-GB"/>
-        </w:rPr>
-      </w:pPr>
-    </w:p>
-    <w:p>
-      <w:pPr>
-        <w:spacing w:line="360" w:lineRule="auto"/>
-        <w:rPr>
-          <w:rFonts w:ascii="Times New Roman" w:hAnsi="Times New Roman" w:cs="Times New Roman"/>
-          <w:lang w:val="en-GB"/>
-        </w:rPr>
-      </w:pPr>
-    </w:p>
-    <w:p>
-      <w:pPr>
-        <w:spacing w:line="360" w:lineRule="auto"/>
-        <w:rPr>
-          <w:rFonts w:ascii="Times New Roman" w:hAnsi="Times New Roman" w:cs="Times New Roman"/>
-          <w:lang w:val="en-GB"/>
-        </w:rPr>
-      </w:pPr>
-    </w:p>
-    <w:p>
-      <w:pPr>
-        <w:spacing w:line="360" w:lineRule="auto"/>
-        <w:rPr>
-          <w:rFonts w:ascii="Times New Roman" w:hAnsi="Times New Roman" w:cs="Times New Roman"/>
-          <w:lang w:val="en-GB"/>
-        </w:rPr>
-      </w:pPr>
-    </w:p>
-    <w:p>
-      <w:pPr>
-        <w:spacing w:line="360" w:lineRule="auto"/>
-        <w:rPr>
-          <w:rFonts w:ascii="Times New Roman" w:hAnsi="Times New Roman" w:cs="Times New Roman"/>
-          <w:lang w:val="en-GB"/>
-        </w:rPr>
-      </w:pPr>
-    </w:p>
-    <w:p>
-      <w:pPr>
-        <w:spacing w:line="360" w:lineRule="auto"/>
-        <w:rPr>
-          <w:rFonts w:ascii="Times New Roman" w:hAnsi="Times New Roman" w:cs="Times New Roman"/>
-          <w:lang w:val="en-GB"/>
-        </w:rPr>
-      </w:pPr>
-    </w:p>
-    <w:p>
-      <w:pPr>
-        <w:spacing w:line="360" w:lineRule="auto"/>
-        <w:rPr>
-          <w:rFonts w:ascii="Times New Roman" w:hAnsi="Times New Roman" w:cs="Times New Roman"/>
-          <w:lang w:val="en-GB"/>
-        </w:rPr>
-      </w:pPr>
-    </w:p>
-    <w:p>
-      <w:pPr>
-        <w:spacing w:line="360" w:lineRule="auto"/>
-        <w:rPr>
-          <w:rFonts w:ascii="Times New Roman" w:hAnsi="Times New Roman" w:cs="Times New Roman"/>
-          <w:lang w:val="en-GB"/>
-        </w:rPr>
-      </w:pPr>
-    </w:p>
-    <w:p>
-      <w:pPr>
-        <w:spacing w:line="360" w:lineRule="auto"/>
-        <w:rPr>
-          <w:rFonts w:ascii="Times New Roman" w:hAnsi="Times New Roman" w:cs="Times New Roman"/>
-          <w:lang w:val="en-GB"/>
-        </w:rPr>
-      </w:pPr>
-    </w:p>
-    <w:p>
-      <w:pPr>
-        <w:spacing w:line="360" w:lineRule="auto"/>
-        <w:rPr>
-          <w:rFonts w:ascii="Times New Roman" w:hAnsi="Times New Roman" w:cs="Times New Roman"/>
-          <w:lang w:val="en-GB"/>
-        </w:rPr>
-      </w:pPr>
-    </w:p>
-    <w:p>
-      <w:pPr>
-        <w:spacing w:line="360" w:lineRule="auto"/>
-        <w:rPr>
-          <w:rFonts w:ascii="Times New Roman" w:hAnsi="Times New Roman" w:cs="Times New Roman"/>
-          <w:lang w:val="en-GB"/>
-        </w:rPr>
-      </w:pPr>
-    </w:p>
-    <w:p>
-      <w:pPr>
-        <w:spacing w:line="360" w:lineRule="auto"/>
-        <w:rPr>
-          <w:rFonts w:ascii="Times New Roman" w:hAnsi="Times New Roman" w:cs="Times New Roman"/>
-          <w:lang w:val="en-GB"/>
-        </w:rPr>
-      </w:pPr>
-    </w:p>
-    <w:p>
-      <w:pPr>
-        <w:spacing w:line="360" w:lineRule="auto"/>
-        <w:rPr>
-          <w:rFonts w:ascii="Times New Roman" w:hAnsi="Times New Roman" w:cs="Times New Roman"/>
-          <w:lang w:val="en-GB"/>
-        </w:rPr>
-      </w:pPr>
-    </w:p>
-    <w:p>
-      <w:pPr>
-        <w:spacing w:line="360" w:lineRule="auto"/>
-        <w:rPr>
-          <w:rFonts w:ascii="Times New Roman" w:hAnsi="Times New Roman" w:cs="Times New Roman"/>
-          <w:lang w:val="en-GB"/>
-        </w:rPr>
-      </w:pPr>
-    </w:p>
-    <w:p>
-      <w:pPr>
-        <w:spacing w:line="360" w:lineRule="auto"/>
-        <w:rPr>
-          <w:rFonts w:ascii="Times New Roman" w:hAnsi="Times New Roman" w:cs="Times New Roman"/>
-          <w:lang w:val="en-GB"/>
-        </w:rPr>
-      </w:pPr>
-    </w:p>
-    <w:p>
-      <w:pPr>
-        <w:spacing w:line="360" w:lineRule="auto"/>
-        <w:rPr>
-          <w:rFonts w:ascii="Times New Roman" w:hAnsi="Times New Roman" w:cs="Times New Roman"/>
-          <w:lang w:val="en-GB"/>
-        </w:rPr>
-      </w:pPr>
-    </w:p>
-    <w:p>
-      <w:pPr>
-        <w:spacing w:line="360" w:lineRule="auto"/>
-        <w:rPr>
-          <w:rFonts w:ascii="Times New Roman" w:hAnsi="Times New Roman" w:cs="Times New Roman"/>
-          <w:lang w:val="en-GB"/>
-        </w:rPr>
-      </w:pPr>
-    </w:p>
-    <w:p>
-      <w:pPr>
-        <w:spacing w:line="360" w:lineRule="auto"/>
-        <w:rPr>
-          <w:rFonts w:ascii="Times New Roman" w:hAnsi="Times New Roman" w:cs="Times New Roman"/>
-          <w:lang w:val="en-GB"/>
-        </w:rPr>
-      </w:pPr>
-    </w:p>
-    <w:p>
-      <w:pPr>
-        <w:spacing w:line="360" w:lineRule="auto"/>
-        <w:rPr>
-          <w:rFonts w:ascii="Times New Roman" w:hAnsi="Times New Roman" w:cs="Times New Roman"/>
-          <w:lang w:val="en-GB"/>
-        </w:rPr>
+      </w:pPr>
+      <w:r>
+        <w:rPr>
+          <w:noProof/>
+        </w:rPr>
+        <w:lastRenderedPageBreak/>
+        <w:drawing>
+          <wp:inline distT="0" distB="0" distL="0" distR="0" wp14:anchorId="2C2B1D25" wp14:editId="6E8FBB6F">
+            <wp:extent cx="2381250" cy="5010150"/>
+            <wp:effectExtent l="0" t="0" r="0" b="0"/>
+            <wp:docPr id="18" name="Picture 18"/>
+            <wp:cNvGraphicFramePr>
+              <a:graphicFrameLocks xmlns:a="http://schemas.openxmlformats.org/drawingml/2006/main" noChangeAspect="1"/>
+            </wp:cNvGraphicFramePr>
+            <a:graphic xmlns:a="http://schemas.openxmlformats.org/drawingml/2006/main">
+              <a:graphicData uri="http://schemas.openxmlformats.org/drawingml/2006/picture">
+                <pic:pic xmlns:pic="http://schemas.openxmlformats.org/drawingml/2006/picture">
+                  <pic:nvPicPr>
+                    <pic:cNvPr id="0" name="Picture 6"/>
+                    <pic:cNvPicPr>
+                      <a:picLocks noChangeAspect="1" noChangeArrowheads="1"/>
+                    </pic:cNvPicPr>
+                  </pic:nvPicPr>
+                  <pic:blipFill>
+                    <a:blip r:embed="rId18">
+                      <a:extLst>
+                        <a:ext uri="{28A0092B-C50C-407E-A947-70E740481C1C}">
+                          <a14:useLocalDpi xmlns:a14="http://schemas.microsoft.com/office/drawing/2010/main" val="0"/>
+                        </a:ext>
+                      </a:extLst>
+                    </a:blip>
+                    <a:srcRect/>
+                    <a:stretch>
+                      <a:fillRect/>
+                    </a:stretch>
+                  </pic:blipFill>
+                  <pic:spPr bwMode="auto">
+                    <a:xfrm>
+                      <a:off x="0" y="0"/>
+                      <a:ext cx="2381250" cy="5010150"/>
+                    </a:xfrm>
+                    <a:prstGeom prst="rect">
+                      <a:avLst/>
+                    </a:prstGeom>
+                    <a:noFill/>
+                    <a:ln>
+                      <a:noFill/>
+                    </a:ln>
+                  </pic:spPr>
+                </pic:pic>
+              </a:graphicData>
+            </a:graphic>
+          </wp:inline>
+        </w:drawing>
+      </w:r>
+      <w:r>
+        <w:rPr>
+          <w:noProof/>
+        </w:rPr>
+        <w:drawing>
+          <wp:inline distT="0" distB="0" distL="0" distR="0" wp14:anchorId="0D09E1D9" wp14:editId="6A6539F7">
+            <wp:extent cx="2457450" cy="5048250"/>
+            <wp:effectExtent l="0" t="0" r="0" b="0"/>
+            <wp:docPr id="17" name="Picture 17"/>
+            <wp:cNvGraphicFramePr>
+              <a:graphicFrameLocks xmlns:a="http://schemas.openxmlformats.org/drawingml/2006/main" noChangeAspect="1"/>
+            </wp:cNvGraphicFramePr>
+            <a:graphic xmlns:a="http://schemas.openxmlformats.org/drawingml/2006/main">
+              <a:graphicData uri="http://schemas.openxmlformats.org/drawingml/2006/picture">
+                <pic:pic xmlns:pic="http://schemas.openxmlformats.org/drawingml/2006/picture">
+                  <pic:nvPicPr>
+                    <pic:cNvPr id="0" name="Picture 5"/>
+                    <pic:cNvPicPr>
+                      <a:picLocks noChangeAspect="1" noChangeArrowheads="1"/>
+                    </pic:cNvPicPr>
+                  </pic:nvPicPr>
+                  <pic:blipFill>
+                    <a:blip r:embed="rId19">
+                      <a:extLst>
+                        <a:ext uri="{28A0092B-C50C-407E-A947-70E740481C1C}">
+                          <a14:useLocalDpi xmlns:a14="http://schemas.microsoft.com/office/drawing/2010/main" val="0"/>
+                        </a:ext>
+                      </a:extLst>
+                    </a:blip>
+                    <a:srcRect/>
+                    <a:stretch>
+                      <a:fillRect/>
+                    </a:stretch>
+                  </pic:blipFill>
+                  <pic:spPr bwMode="auto">
+                    <a:xfrm>
+                      <a:off x="0" y="0"/>
+                      <a:ext cx="2457450" cy="5048250"/>
+                    </a:xfrm>
+                    <a:prstGeom prst="rect">
+                      <a:avLst/>
+                    </a:prstGeom>
+                    <a:noFill/>
+                    <a:ln>
+                      <a:noFill/>
+                    </a:ln>
+                  </pic:spPr>
+                </pic:pic>
+              </a:graphicData>
+            </a:graphic>
+          </wp:inline>
+        </w:drawing>
+      </w:r>
+    </w:p>
+    <w:p>
+      <w:pPr>
+        <w:keepNext/>
+        <w:spacing w:line="360" w:lineRule="auto"/>
+        <w:jc w:val="center"/>
+      </w:pPr>
+      <w:r>
+        <w:rPr>
+          <w:noProof/>
+        </w:rPr>
+        <w:lastRenderedPageBreak/>
+        <w:drawing>
+          <wp:inline distT="0" distB="0" distL="0" distR="0" wp14:anchorId="5F00F036" wp14:editId="544B97FA">
+            <wp:extent cx="2486025" cy="5133975"/>
+            <wp:effectExtent l="0" t="0" r="9525" b="9525"/>
+            <wp:docPr id="20" name="Picture 20"/>
+            <wp:cNvGraphicFramePr>
+              <a:graphicFrameLocks xmlns:a="http://schemas.openxmlformats.org/drawingml/2006/main" noChangeAspect="1"/>
+            </wp:cNvGraphicFramePr>
+            <a:graphic xmlns:a="http://schemas.openxmlformats.org/drawingml/2006/main">
+              <a:graphicData uri="http://schemas.openxmlformats.org/drawingml/2006/picture">
+                <pic:pic xmlns:pic="http://schemas.openxmlformats.org/drawingml/2006/picture">
+                  <pic:nvPicPr>
+                    <pic:cNvPr id="0" name="Picture 10"/>
+                    <pic:cNvPicPr>
+                      <a:picLocks noChangeAspect="1" noChangeArrowheads="1"/>
+                    </pic:cNvPicPr>
+                  </pic:nvPicPr>
+                  <pic:blipFill>
+                    <a:blip r:embed="rId20">
+                      <a:extLst>
+                        <a:ext uri="{28A0092B-C50C-407E-A947-70E740481C1C}">
+                          <a14:useLocalDpi xmlns:a14="http://schemas.microsoft.com/office/drawing/2010/main" val="0"/>
+                        </a:ext>
+                      </a:extLst>
+                    </a:blip>
+                    <a:srcRect/>
+                    <a:stretch>
+                      <a:fillRect/>
+                    </a:stretch>
+                  </pic:blipFill>
+                  <pic:spPr bwMode="auto">
+                    <a:xfrm>
+                      <a:off x="0" y="0"/>
+                      <a:ext cx="2486025" cy="5133975"/>
+                    </a:xfrm>
+                    <a:prstGeom prst="rect">
+                      <a:avLst/>
+                    </a:prstGeom>
+                    <a:noFill/>
+                    <a:ln>
+                      <a:noFill/>
+                    </a:ln>
+                  </pic:spPr>
+                </pic:pic>
+              </a:graphicData>
+            </a:graphic>
+          </wp:inline>
+        </w:drawing>
+      </w:r>
+      <w:r>
+        <w:rPr>
+          <w:noProof/>
+        </w:rPr>
+        <w:drawing>
+          <wp:inline distT="0" distB="0" distL="0" distR="0" wp14:anchorId="420C24AE" wp14:editId="19B622A5">
+            <wp:extent cx="2514600" cy="5067300"/>
+            <wp:effectExtent l="0" t="0" r="0" b="0"/>
+            <wp:docPr id="19" name="Picture 19"/>
+            <wp:cNvGraphicFramePr>
+              <a:graphicFrameLocks xmlns:a="http://schemas.openxmlformats.org/drawingml/2006/main" noChangeAspect="1"/>
+            </wp:cNvGraphicFramePr>
+            <a:graphic xmlns:a="http://schemas.openxmlformats.org/drawingml/2006/main">
+              <a:graphicData uri="http://schemas.openxmlformats.org/drawingml/2006/picture">
+                <pic:pic xmlns:pic="http://schemas.openxmlformats.org/drawingml/2006/picture">
+                  <pic:nvPicPr>
+                    <pic:cNvPr id="0" name="Picture 9"/>
+                    <pic:cNvPicPr>
+                      <a:picLocks noChangeAspect="1" noChangeArrowheads="1"/>
+                    </pic:cNvPicPr>
+                  </pic:nvPicPr>
+                  <pic:blipFill>
+                    <a:blip r:embed="rId21">
+                      <a:extLst>
+                        <a:ext uri="{28A0092B-C50C-407E-A947-70E740481C1C}">
+                          <a14:useLocalDpi xmlns:a14="http://schemas.microsoft.com/office/drawing/2010/main" val="0"/>
+                        </a:ext>
+                      </a:extLst>
+                    </a:blip>
+                    <a:srcRect/>
+                    <a:stretch>
+                      <a:fillRect/>
+                    </a:stretch>
+                  </pic:blipFill>
+                  <pic:spPr bwMode="auto">
+                    <a:xfrm>
+                      <a:off x="0" y="0"/>
+                      <a:ext cx="2514600" cy="5067300"/>
+                    </a:xfrm>
+                    <a:prstGeom prst="rect">
+                      <a:avLst/>
+                    </a:prstGeom>
+                    <a:noFill/>
+                    <a:ln>
+                      <a:noFill/>
+                    </a:ln>
+                  </pic:spPr>
+                </pic:pic>
+              </a:graphicData>
+            </a:graphic>
+          </wp:inline>
+        </w:drawing>
+      </w:r>
+    </w:p>
+    <w:p>
+      <w:pPr>
+        <w:keepNext/>
+        <w:spacing w:line="360" w:lineRule="auto"/>
+        <w:jc w:val="center"/>
+      </w:pPr>
+      <w:r>
+        <w:rPr>
+          <w:noProof/>
+        </w:rPr>
+        <w:lastRenderedPageBreak/>
+        <w:drawing>
+          <wp:inline distT="0" distB="0" distL="0" distR="0" wp14:anchorId="07A3C1E0" wp14:editId="19D6E30F">
+            <wp:extent cx="2434590" cy="5082540"/>
+            <wp:effectExtent l="0" t="0" r="3810" b="3810"/>
+            <wp:docPr id="30" name="Picture 30"/>
+            <wp:cNvGraphicFramePr>
+              <a:graphicFrameLocks xmlns:a="http://schemas.openxmlformats.org/drawingml/2006/main" noChangeAspect="1"/>
+            </wp:cNvGraphicFramePr>
+            <a:graphic xmlns:a="http://schemas.openxmlformats.org/drawingml/2006/main">
+              <a:graphicData uri="http://schemas.openxmlformats.org/drawingml/2006/picture">
+                <pic:pic xmlns:pic="http://schemas.openxmlformats.org/drawingml/2006/picture">
+                  <pic:nvPicPr>
+                    <pic:cNvPr id="0" name="Picture 30"/>
+                    <pic:cNvPicPr>
+                      <a:picLocks noChangeAspect="1" noChangeArrowheads="1"/>
+                    </pic:cNvPicPr>
+                  </pic:nvPicPr>
+                  <pic:blipFill>
+                    <a:blip r:embed="rId22">
+                      <a:extLst>
+                        <a:ext uri="{28A0092B-C50C-407E-A947-70E740481C1C}">
+                          <a14:useLocalDpi xmlns:a14="http://schemas.microsoft.com/office/drawing/2010/main" val="0"/>
+                        </a:ext>
+                      </a:extLst>
+                    </a:blip>
+                    <a:srcRect/>
+                    <a:stretch>
+                      <a:fillRect/>
+                    </a:stretch>
+                  </pic:blipFill>
+                  <pic:spPr bwMode="auto">
+                    <a:xfrm>
+                      <a:off x="0" y="0"/>
+                      <a:ext cx="2434590" cy="5082540"/>
+                    </a:xfrm>
+                    <a:prstGeom prst="rect">
+                      <a:avLst/>
+                    </a:prstGeom>
+                    <a:noFill/>
+                    <a:ln>
+                      <a:noFill/>
+                    </a:ln>
+                  </pic:spPr>
+                </pic:pic>
+              </a:graphicData>
+            </a:graphic>
+          </wp:inline>
+        </w:drawing>
+      </w:r>
+      <w:r>
+        <w:rPr>
+          <w:noProof/>
+        </w:rPr>
+        <w:drawing>
+          <wp:inline distT="0" distB="0" distL="0" distR="0" wp14:anchorId="30516FB7" wp14:editId="03237111">
+            <wp:extent cx="2519680" cy="5071745"/>
+            <wp:effectExtent l="0" t="0" r="0" b="0"/>
+            <wp:docPr id="29" name="Picture 29"/>
+            <wp:cNvGraphicFramePr>
+              <a:graphicFrameLocks xmlns:a="http://schemas.openxmlformats.org/drawingml/2006/main" noChangeAspect="1"/>
+            </wp:cNvGraphicFramePr>
+            <a:graphic xmlns:a="http://schemas.openxmlformats.org/drawingml/2006/main">
+              <a:graphicData uri="http://schemas.openxmlformats.org/drawingml/2006/picture">
+                <pic:pic xmlns:pic="http://schemas.openxmlformats.org/drawingml/2006/picture">
+                  <pic:nvPicPr>
+                    <pic:cNvPr id="0" name="Picture 29"/>
+                    <pic:cNvPicPr>
+                      <a:picLocks noChangeAspect="1" noChangeArrowheads="1"/>
+                    </pic:cNvPicPr>
+                  </pic:nvPicPr>
+                  <pic:blipFill>
+                    <a:blip r:embed="rId21">
+                      <a:extLst>
+                        <a:ext uri="{28A0092B-C50C-407E-A947-70E740481C1C}">
+                          <a14:useLocalDpi xmlns:a14="http://schemas.microsoft.com/office/drawing/2010/main" val="0"/>
+                        </a:ext>
+                      </a:extLst>
+                    </a:blip>
+                    <a:srcRect/>
+                    <a:stretch>
+                      <a:fillRect/>
+                    </a:stretch>
+                  </pic:blipFill>
+                  <pic:spPr bwMode="auto">
+                    <a:xfrm>
+                      <a:off x="0" y="0"/>
+                      <a:ext cx="2519680" cy="5071745"/>
+                    </a:xfrm>
+                    <a:prstGeom prst="rect">
+                      <a:avLst/>
+                    </a:prstGeom>
+                    <a:noFill/>
+                    <a:ln>
+                      <a:noFill/>
+                    </a:ln>
+                  </pic:spPr>
+                </pic:pic>
+              </a:graphicData>
+            </a:graphic>
+          </wp:inline>
+        </w:drawing>
+      </w:r>
+    </w:p>
+    <w:p>
+      <w:pPr>
+        <w:keepNext/>
+        <w:spacing w:line="360" w:lineRule="auto"/>
+        <w:jc w:val="center"/>
+      </w:pPr>
+      <w:r>
+        <w:rPr>
+          <w:noProof/>
+        </w:rPr>
+        <w:lastRenderedPageBreak/>
+        <w:drawing>
+          <wp:inline distT="0" distB="0" distL="0" distR="0" wp14:anchorId="2864C036" wp14:editId="0EB06B69">
+            <wp:extent cx="2428875" cy="5019675"/>
+            <wp:effectExtent l="0" t="0" r="9525" b="9525"/>
+            <wp:docPr id="22" name="Picture 22"/>
+            <wp:cNvGraphicFramePr>
+              <a:graphicFrameLocks xmlns:a="http://schemas.openxmlformats.org/drawingml/2006/main" noChangeAspect="1"/>
+            </wp:cNvGraphicFramePr>
+            <a:graphic xmlns:a="http://schemas.openxmlformats.org/drawingml/2006/main">
+              <a:graphicData uri="http://schemas.openxmlformats.org/drawingml/2006/picture">
+                <pic:pic xmlns:pic="http://schemas.openxmlformats.org/drawingml/2006/picture">
+                  <pic:nvPicPr>
+                    <pic:cNvPr id="0" name="Picture 14"/>
+                    <pic:cNvPicPr>
+                      <a:picLocks noChangeAspect="1" noChangeArrowheads="1"/>
+                    </pic:cNvPicPr>
+                  </pic:nvPicPr>
+                  <pic:blipFill>
+                    <a:blip r:embed="rId23">
+                      <a:extLst>
+                        <a:ext uri="{28A0092B-C50C-407E-A947-70E740481C1C}">
+                          <a14:useLocalDpi xmlns:a14="http://schemas.microsoft.com/office/drawing/2010/main" val="0"/>
+                        </a:ext>
+                      </a:extLst>
+                    </a:blip>
+                    <a:srcRect/>
+                    <a:stretch>
+                      <a:fillRect/>
+                    </a:stretch>
+                  </pic:blipFill>
+                  <pic:spPr bwMode="auto">
+                    <a:xfrm>
+                      <a:off x="0" y="0"/>
+                      <a:ext cx="2428875" cy="5019675"/>
+                    </a:xfrm>
+                    <a:prstGeom prst="rect">
+                      <a:avLst/>
+                    </a:prstGeom>
+                    <a:noFill/>
+                    <a:ln>
+                      <a:noFill/>
+                    </a:ln>
+                  </pic:spPr>
+                </pic:pic>
+              </a:graphicData>
+            </a:graphic>
+          </wp:inline>
+        </w:drawing>
+      </w:r>
+      <w:r>
+        <w:rPr>
+          <w:noProof/>
+        </w:rPr>
+        <w:drawing>
+          <wp:inline distT="0" distB="0" distL="0" distR="0" wp14:anchorId="3C2EAB2A" wp14:editId="08E3198B">
+            <wp:extent cx="2390775" cy="4981575"/>
+            <wp:effectExtent l="0" t="0" r="9525" b="9525"/>
+            <wp:docPr id="21" name="Picture 21"/>
+            <wp:cNvGraphicFramePr>
+              <a:graphicFrameLocks xmlns:a="http://schemas.openxmlformats.org/drawingml/2006/main" noChangeAspect="1"/>
+            </wp:cNvGraphicFramePr>
+            <a:graphic xmlns:a="http://schemas.openxmlformats.org/drawingml/2006/main">
+              <a:graphicData uri="http://schemas.openxmlformats.org/drawingml/2006/picture">
+                <pic:pic xmlns:pic="http://schemas.openxmlformats.org/drawingml/2006/picture">
+                  <pic:nvPicPr>
+                    <pic:cNvPr id="0" name="Picture 13"/>
+                    <pic:cNvPicPr>
+                      <a:picLocks noChangeAspect="1" noChangeArrowheads="1"/>
+                    </pic:cNvPicPr>
+                  </pic:nvPicPr>
+                  <pic:blipFill>
+                    <a:blip r:embed="rId24">
+                      <a:extLst>
+                        <a:ext uri="{28A0092B-C50C-407E-A947-70E740481C1C}">
+                          <a14:useLocalDpi xmlns:a14="http://schemas.microsoft.com/office/drawing/2010/main" val="0"/>
+                        </a:ext>
+                      </a:extLst>
+                    </a:blip>
+                    <a:srcRect/>
+                    <a:stretch>
+                      <a:fillRect/>
+                    </a:stretch>
+                  </pic:blipFill>
+                  <pic:spPr bwMode="auto">
+                    <a:xfrm>
+                      <a:off x="0" y="0"/>
+                      <a:ext cx="2390775" cy="4981575"/>
+                    </a:xfrm>
+                    <a:prstGeom prst="rect">
+                      <a:avLst/>
+                    </a:prstGeom>
+                    <a:noFill/>
+                    <a:ln>
+                      <a:noFill/>
+                    </a:ln>
+                  </pic:spPr>
+                </pic:pic>
+              </a:graphicData>
+            </a:graphic>
+          </wp:inline>
+        </w:drawing>
+      </w:r>
+    </w:p>
+    <w:p>
+      <w:pPr>
+        <w:keepNext/>
+        <w:spacing w:line="360" w:lineRule="auto"/>
+        <w:jc w:val="center"/>
+      </w:pPr>
+      <w:r>
+        <w:rPr>
+          <w:noProof/>
+        </w:rPr>
+        <w:lastRenderedPageBreak/>
+        <w:drawing>
+          <wp:inline distT="0" distB="0" distL="0" distR="0" wp14:anchorId="1474F821" wp14:editId="0BEDC4CA">
+            <wp:extent cx="2428875" cy="5010150"/>
+            <wp:effectExtent l="0" t="0" r="9525" b="0"/>
+            <wp:docPr id="24" name="Picture 24"/>
+            <wp:cNvGraphicFramePr>
+              <a:graphicFrameLocks xmlns:a="http://schemas.openxmlformats.org/drawingml/2006/main" noChangeAspect="1"/>
+            </wp:cNvGraphicFramePr>
+            <a:graphic xmlns:a="http://schemas.openxmlformats.org/drawingml/2006/main">
+              <a:graphicData uri="http://schemas.openxmlformats.org/drawingml/2006/picture">
+                <pic:pic xmlns:pic="http://schemas.openxmlformats.org/drawingml/2006/picture">
+                  <pic:nvPicPr>
+                    <pic:cNvPr id="0" name="Picture 18"/>
+                    <pic:cNvPicPr>
+                      <a:picLocks noChangeAspect="1" noChangeArrowheads="1"/>
+                    </pic:cNvPicPr>
+                  </pic:nvPicPr>
+                  <pic:blipFill>
+                    <a:blip r:embed="rId25">
+                      <a:extLst>
+                        <a:ext uri="{28A0092B-C50C-407E-A947-70E740481C1C}">
+                          <a14:useLocalDpi xmlns:a14="http://schemas.microsoft.com/office/drawing/2010/main" val="0"/>
+                        </a:ext>
+                      </a:extLst>
+                    </a:blip>
+                    <a:srcRect/>
+                    <a:stretch>
+                      <a:fillRect/>
+                    </a:stretch>
+                  </pic:blipFill>
+                  <pic:spPr bwMode="auto">
+                    <a:xfrm>
+                      <a:off x="0" y="0"/>
+                      <a:ext cx="2428875" cy="5010150"/>
+                    </a:xfrm>
+                    <a:prstGeom prst="rect">
+                      <a:avLst/>
+                    </a:prstGeom>
+                    <a:noFill/>
+                    <a:ln>
+                      <a:noFill/>
+                    </a:ln>
+                  </pic:spPr>
+                </pic:pic>
+              </a:graphicData>
+            </a:graphic>
+          </wp:inline>
+        </w:drawing>
+      </w:r>
+      <w:r>
+        <w:rPr>
+          <w:noProof/>
+        </w:rPr>
+        <w:drawing>
+          <wp:inline distT="0" distB="0" distL="0" distR="0" wp14:anchorId="665FC840" wp14:editId="4E93B618">
+            <wp:extent cx="2419350" cy="5019675"/>
+            <wp:effectExtent l="0" t="0" r="0" b="9525"/>
+            <wp:docPr id="23" name="Picture 23"/>
+            <wp:cNvGraphicFramePr>
+              <a:graphicFrameLocks xmlns:a="http://schemas.openxmlformats.org/drawingml/2006/main" noChangeAspect="1"/>
+            </wp:cNvGraphicFramePr>
+            <a:graphic xmlns:a="http://schemas.openxmlformats.org/drawingml/2006/main">
+              <a:graphicData uri="http://schemas.openxmlformats.org/drawingml/2006/picture">
+                <pic:pic xmlns:pic="http://schemas.openxmlformats.org/drawingml/2006/picture">
+                  <pic:nvPicPr>
+                    <pic:cNvPr id="0" name="Picture 17"/>
+                    <pic:cNvPicPr>
+                      <a:picLocks noChangeAspect="1" noChangeArrowheads="1"/>
+                    </pic:cNvPicPr>
+                  </pic:nvPicPr>
+                  <pic:blipFill>
+                    <a:blip r:embed="rId26">
+                      <a:extLst>
+                        <a:ext uri="{28A0092B-C50C-407E-A947-70E740481C1C}">
+                          <a14:useLocalDpi xmlns:a14="http://schemas.microsoft.com/office/drawing/2010/main" val="0"/>
+                        </a:ext>
+                      </a:extLst>
+                    </a:blip>
+                    <a:srcRect/>
+                    <a:stretch>
+                      <a:fillRect/>
+                    </a:stretch>
+                  </pic:blipFill>
+                  <pic:spPr bwMode="auto">
+                    <a:xfrm>
+                      <a:off x="0" y="0"/>
+                      <a:ext cx="2419350" cy="5019675"/>
+                    </a:xfrm>
+                    <a:prstGeom prst="rect">
+                      <a:avLst/>
+                    </a:prstGeom>
+                    <a:noFill/>
+                    <a:ln>
+                      <a:noFill/>
+                    </a:ln>
+                  </pic:spPr>
+                </pic:pic>
+              </a:graphicData>
+            </a:graphic>
+          </wp:inline>
+        </w:drawing>
+      </w:r>
+    </w:p>
+    <w:p>
+      <w:pPr>
+        <w:keepNext/>
+        <w:spacing w:line="360" w:lineRule="auto"/>
+        <w:jc w:val="center"/>
+      </w:pPr>
+    </w:p>
+    <w:p>
+      <w:pPr>
+        <w:keepNext/>
+        <w:spacing w:line="360" w:lineRule="auto"/>
+        <w:jc w:val="center"/>
+      </w:pPr>
+    </w:p>
+    <w:p>
+      <w:pPr>
+        <w:keepNext/>
+        <w:spacing w:line="360" w:lineRule="auto"/>
+        <w:jc w:val="center"/>
+      </w:pPr>
+    </w:p>
+    <w:p>
+      <w:pPr>
+        <w:keepNext/>
+        <w:spacing w:line="360" w:lineRule="auto"/>
+        <w:jc w:val="center"/>
       </w:pPr>
     </w:p>
     <w:p>
@@ -5500,7 +5809,7 @@
         </w:rPr>
         <w:t xml:space="preserve">[1] </w:t>
       </w:r>
-      <w:hyperlink r:id="rId16" w:history="1">
+      <w:hyperlink r:id="rId27" w:history="1">
         <w:r>
           <w:rPr>
             <w:rStyle w:val="Hyperlink"/>
@@ -5533,13 +5842,21 @@
         </w:rPr>
         <w:t xml:space="preserve">[2] </w:t>
       </w:r>
-      <w:hyperlink r:id="rId17" w:history="1">
+      <w:hyperlink r:id="rId28" w:history="1">
         <w:r>
           <w:rPr>
             <w:rStyle w:val="Hyperlink"/>
           </w:rPr>
-          <w:t>Principles of UI/UX Design - GeeksforGeeks</w:t>
+          <w:t xml:space="preserve">Principles of UI/UX Design - </w:t>
         </w:r>
+        <w:proofErr w:type="spellStart"/>
+        <w:r>
+          <w:rPr>
+            <w:rStyle w:val="Hyperlink"/>
+          </w:rPr>
+          <w:t>GeeksforGeeks</w:t>
+        </w:r>
+        <w:proofErr w:type="spellEnd"/>
       </w:hyperlink>
       <w:r>
         <w:rPr>
@@ -5578,7 +5895,7 @@
         </w:rPr>
         <w:t xml:space="preserve">] </w:t>
       </w:r>
-      <w:hyperlink r:id="rId18" w:history="1">
+      <w:hyperlink r:id="rId29" w:history="1">
         <w:r>
           <w:rPr>
             <w:rStyle w:val="Hyperlink"/>
@@ -5625,7 +5942,7 @@
         </w:rPr>
         <w:t xml:space="preserve">] </w:t>
       </w:r>
-      <w:hyperlink r:id="rId19" w:history="1">
+      <w:hyperlink r:id="rId30" w:history="1">
         <w:r>
           <w:rPr>
             <w:rStyle w:val="Hyperlink"/>
@@ -5654,12 +5971,26 @@
         </w:rPr>
         <w:t xml:space="preserve">[5] </w:t>
       </w:r>
-      <w:hyperlink r:id="rId20" w:history="1">
+      <w:hyperlink r:id="rId31" w:history="1">
         <w:r>
           <w:rPr>
             <w:rStyle w:val="Hyperlink"/>
           </w:rPr>
-          <w:t>A Complete Guide to Colour Palettes | AND Academy</w:t>
+          <w:t xml:space="preserve">A Complete Guide to </w:t>
+        </w:r>
+        <w:proofErr w:type="spellStart"/>
+        <w:r>
+          <w:rPr>
+            <w:rStyle w:val="Hyperlink"/>
+          </w:rPr>
+          <w:t>Colour</w:t>
+        </w:r>
+        <w:proofErr w:type="spellEnd"/>
+        <w:r>
+          <w:rPr>
+            <w:rStyle w:val="Hyperlink"/>
+          </w:rPr>
+          <w:t xml:space="preserve"> Palettes | AND Academy</w:t>
         </w:r>
       </w:hyperlink>
     </w:p>
@@ -5670,7 +6001,7 @@
       <w:r>
         <w:t xml:space="preserve">[6] </w:t>
       </w:r>
-      <w:hyperlink r:id="rId21" w:history="1">
+      <w:hyperlink r:id="rId32" w:history="1">
         <w:r>
           <w:rPr>
             <w:rStyle w:val="Hyperlink"/>
@@ -5686,13 +6017,21 @@
       <w:r>
         <w:t xml:space="preserve">[7] </w:t>
       </w:r>
-      <w:hyperlink r:id="rId22" w:history="1">
+      <w:hyperlink r:id="rId33" w:history="1">
         <w:r>
           <w:rPr>
             <w:rStyle w:val="Hyperlink"/>
           </w:rPr>
-          <w:t>Java For Android - Building Your First Android App - GeeksforGeeks</w:t>
+          <w:t xml:space="preserve">Java For Android - Building Your First Android App - </w:t>
         </w:r>
+        <w:proofErr w:type="spellStart"/>
+        <w:r>
+          <w:rPr>
+            <w:rStyle w:val="Hyperlink"/>
+          </w:rPr>
+          <w:t>GeeksforGeeks</w:t>
+        </w:r>
+        <w:proofErr w:type="spellEnd"/>
       </w:hyperlink>
     </w:p>
     <w:p>
@@ -5702,7 +6041,7 @@
       <w:r>
         <w:t xml:space="preserve">[8] </w:t>
       </w:r>
-      <w:hyperlink r:id="rId23" w:history="1">
+      <w:hyperlink r:id="rId34" w:history="1">
         <w:r>
           <w:rPr>
             <w:rStyle w:val="Hyperlink"/>
@@ -5721,7 +6060,7 @@
       <w:r>
         <w:t xml:space="preserve">[9] </w:t>
       </w:r>
-      <w:hyperlink r:id="rId24" w:history="1">
+      <w:hyperlink r:id="rId35" w:history="1">
         <w:r>
           <w:rPr>
             <w:rStyle w:val="Hyperlink"/>
@@ -5743,7 +6082,7 @@
       <w:r>
         <w:t xml:space="preserve"> </w:t>
       </w:r>
-      <w:hyperlink r:id="rId25" w:history="1">
+      <w:hyperlink r:id="rId36" w:history="1">
         <w:r>
           <w:rPr>
             <w:rStyle w:val="Hyperlink"/>
@@ -5768,7 +6107,7 @@
       <w:r>
         <w:t xml:space="preserve">[11] </w:t>
       </w:r>
-      <w:hyperlink r:id="rId26" w:history="1">
+      <w:hyperlink r:id="rId37" w:history="1">
         <w:r>
           <w:rPr>
             <w:rStyle w:val="Hyperlink"/>
@@ -5788,6 +6127,31 @@
     </w:sectPr>
   </w:body>
 </w:document>
+</file>
+
+<file path=word/endnotes.xml><?xml version="1.0" encoding="utf-8"?>
+<w:endnotes xmlns:wpc="http://schemas.microsoft.com/office/word/2010/wordprocessingCanvas" xmlns:cx="http://schemas.microsoft.com/office/drawing/2014/chartex" xmlns:cx1="http://schemas.microsoft.com/office/drawing/2015/9/8/chartex" xmlns:cx2="http://schemas.microsoft.com/office/drawing/2015/10/21/chartex" xmlns:cx3="http://schemas.microsoft.com/office/drawing/2016/5/9/chartex" xmlns:cx4="http://schemas.microsoft.com/office/drawing/2016/5/10/chartex" xmlns:cx5="http://schemas.microsoft.com/office/drawing/2016/5/11/chartex" xmlns:cx6="http://schemas.microsoft.com/office/drawing/2016/5/12/chartex" xmlns:cx7="http://schemas.microsoft.com/office/drawing/2016/5/13/chartex" xmlns:cx8="http://schemas.microsoft.com/office/drawing/2016/5/14/chartex" xmlns:mc="http://schemas.openxmlformats.org/markup-compatibility/2006" xmlns:aink="http://schemas.microsoft.com/office/drawing/2016/ink" xmlns:am3d="http://schemas.microsoft.com/office/drawing/2017/model3d" xmlns:o="urn:schemas-microsoft-com:office:office" xmlns:r="http://schemas.openxmlformats.org/officeDocument/2006/relationships" xmlns:m="http://schemas.openxmlformats.org/officeDocument/2006/math" xmlns:v="urn:schemas-microsoft-com:vml" xmlns:wp14="http://schemas.microsoft.com/office/word/2010/wordprocessingDrawing" xmlns:wp="http://schemas.openxmlformats.org/drawingml/2006/wordprocessingDrawing" xmlns:w10="urn:schemas-microsoft-com:office:word" xmlns:w="http://schemas.openxmlformats.org/wordprocessingml/2006/main" xmlns:w14="http://schemas.microsoft.com/office/word/2010/wordml" xmlns:w15="http://schemas.microsoft.com/office/word/2012/wordml" xmlns:w16cex="http://schemas.microsoft.com/office/word/2018/wordml/cex" xmlns:w16cid="http://schemas.microsoft.com/office/word/2016/wordml/cid" xmlns:w16="http://schemas.microsoft.com/office/word/2018/wordml" xmlns:w16se="http://schemas.microsoft.com/office/word/2015/wordml/symex" xmlns:wpg="http://schemas.microsoft.com/office/word/2010/wordprocessingGroup" xmlns:wpi="http://schemas.microsoft.com/office/word/2010/wordprocessingInk" xmlns:wne="http://schemas.microsoft.com/office/word/2006/wordml" xmlns:wps="http://schemas.microsoft.com/office/word/2010/wordprocessingShape" mc:Ignorable="w14 w15 w16se w16cid w16 w16cex wp14">
+  <w:endnote w:type="separator" w:id="-1">
+    <w:p>
+      <w:pPr>
+        <w:spacing w:after="0" w:line="240" w:lineRule="auto"/>
+      </w:pPr>
+      <w:r>
+        <w:separator/>
+      </w:r>
+    </w:p>
+  </w:endnote>
+  <w:endnote w:type="continuationSeparator" w:id="0">
+    <w:p>
+      <w:pPr>
+        <w:spacing w:after="0" w:line="240" w:lineRule="auto"/>
+      </w:pPr>
+      <w:r>
+        <w:continuationSeparator/>
+      </w:r>
+    </w:p>
+  </w:endnote>
+</w:endnotes>
 </file>
 
 <file path=word/footer1.xml><?xml version="1.0" encoding="utf-8"?>
@@ -6115,6 +6479,31 @@
     </w:sdtContent>
   </w:sdt>
 </w:ftr>
+</file>
+
+<file path=word/footnotes.xml><?xml version="1.0" encoding="utf-8"?>
+<w:footnotes xmlns:wpc="http://schemas.microsoft.com/office/word/2010/wordprocessingCanvas" xmlns:cx="http://schemas.microsoft.com/office/drawing/2014/chartex" xmlns:cx1="http://schemas.microsoft.com/office/drawing/2015/9/8/chartex" xmlns:cx2="http://schemas.microsoft.com/office/drawing/2015/10/21/chartex" xmlns:cx3="http://schemas.microsoft.com/office/drawing/2016/5/9/chartex" xmlns:cx4="http://schemas.microsoft.com/office/drawing/2016/5/10/chartex" xmlns:cx5="http://schemas.microsoft.com/office/drawing/2016/5/11/chartex" xmlns:cx6="http://schemas.microsoft.com/office/drawing/2016/5/12/chartex" xmlns:cx7="http://schemas.microsoft.com/office/drawing/2016/5/13/chartex" xmlns:cx8="http://schemas.microsoft.com/office/drawing/2016/5/14/chartex" xmlns:mc="http://schemas.openxmlformats.org/markup-compatibility/2006" xmlns:aink="http://schemas.microsoft.com/office/drawing/2016/ink" xmlns:am3d="http://schemas.microsoft.com/office/drawing/2017/model3d" xmlns:o="urn:schemas-microsoft-com:office:office" xmlns:r="http://schemas.openxmlformats.org/officeDocument/2006/relationships" xmlns:m="http://schemas.openxmlformats.org/officeDocument/2006/math" xmlns:v="urn:schemas-microsoft-com:vml" xmlns:wp14="http://schemas.microsoft.com/office/word/2010/wordprocessingDrawing" xmlns:wp="http://schemas.openxmlformats.org/drawingml/2006/wordprocessingDrawing" xmlns:w10="urn:schemas-microsoft-com:office:word" xmlns:w="http://schemas.openxmlformats.org/wordprocessingml/2006/main" xmlns:w14="http://schemas.microsoft.com/office/word/2010/wordml" xmlns:w15="http://schemas.microsoft.com/office/word/2012/wordml" xmlns:w16cex="http://schemas.microsoft.com/office/word/2018/wordml/cex" xmlns:w16cid="http://schemas.microsoft.com/office/word/2016/wordml/cid" xmlns:w16="http://schemas.microsoft.com/office/word/2018/wordml" xmlns:w16se="http://schemas.microsoft.com/office/word/2015/wordml/symex" xmlns:wpg="http://schemas.microsoft.com/office/word/2010/wordprocessingGroup" xmlns:wpi="http://schemas.microsoft.com/office/word/2010/wordprocessingInk" xmlns:wne="http://schemas.microsoft.com/office/word/2006/wordml" xmlns:wps="http://schemas.microsoft.com/office/word/2010/wordprocessingShape" mc:Ignorable="w14 w15 w16se w16cid w16 w16cex wp14">
+  <w:footnote w:type="separator" w:id="-1">
+    <w:p>
+      <w:pPr>
+        <w:spacing w:after="0" w:line="240" w:lineRule="auto"/>
+      </w:pPr>
+      <w:r>
+        <w:separator/>
+      </w:r>
+    </w:p>
+  </w:footnote>
+  <w:footnote w:type="continuationSeparator" w:id="0">
+    <w:p>
+      <w:pPr>
+        <w:spacing w:after="0" w:line="240" w:lineRule="auto"/>
+      </w:pPr>
+      <w:r>
+        <w:continuationSeparator/>
+      </w:r>
+    </w:p>
+  </w:footnote>
+</w:footnotes>
 </file>
 
 <file path=word/numbering.xml><?xml version="1.0" encoding="utf-8"?>

</xml_diff>